<commit_message>
Fixed bug due to empty merge blocks licenses.licx has been updated TX Text Control references have been updated
</commit_message>
<xml_diff>
--- a/template.docx
+++ b/template.docx
@@ -1,6 +1,6 @@
 
 <file path=word/document.xml><?xml version="1.0" encoding="utf-8"?>
-<w:document xmlns:w="http://schemas.openxmlformats.org/wordprocessingml/2006/main" xmlns:r="http://schemas.openxmlformats.org/officeDocument/2006/relationships" xmlns:wp="http://schemas.openxmlformats.org/drawingml/2006/wordprocessingDrawing" xmlns:v="urn:schemas-microsoft-com:vml" xmlns:o="urn:schemas-microsoft-com:office:office" xmlns:w10="urn:schemas-microsoft-com:office:word" xmlns:mc="http://schemas.openxmlformats.org/markup-compatibility/2006" xmlns:w14="http://schemas.microsoft.com/office/word/2010/wordml" xmlns:w15="http://schemas.microsoft.com/office/word/2012/wordml" xmlns:tx19="http://schemas.textcontrol.com/tx/1900" mc:Ignorable="w14 w15 tx19">
+<w:document xmlns:w="http://schemas.openxmlformats.org/wordprocessingml/2006/main" xmlns:r="http://schemas.openxmlformats.org/officeDocument/2006/relationships" xmlns:wp="http://schemas.openxmlformats.org/drawingml/2006/wordprocessingDrawing" xmlns:v="urn:schemas-microsoft-com:vml" xmlns:o="urn:schemas-microsoft-com:office:office" xmlns:w10="urn:schemas-microsoft-com:office:word" xmlns:wpc="http://schemas.microsoft.com/office/word/2010/wordprocessingCanvas" xmlns:wpg="http://schemas.microsoft.com/office/word/2010/wordprocessingGroup" xmlns:wps="http://schemas.microsoft.com/office/word/2010/wordprocessingShape" xmlns:mc="http://schemas.openxmlformats.org/markup-compatibility/2006" xmlns:w14="http://schemas.microsoft.com/office/word/2010/wordml" xmlns:w15="http://schemas.microsoft.com/office/word/2012/wordml" xmlns:tx19="http://schemas.textcontrol.com/tx/1900" xmlns:tx23="http://schemas.textcontrol.com/tx/2300" mc:Ignorable="w14 w15 tx19 tx23">
   <w:body>
     <w:p>
       <w:pPr>
@@ -65,8 +65,6 @@
                 <w:lang w:val="en-US" w:eastAsia="en-US" w:bidi="en-US"/>
               </w:rPr>
             </w:pPr>
-            <w:bookmarkStart w:id="0" w:name="BlockStart_Person_Address"/>
-            <w:bookmarkEnd w:id="0"/>
             <w:r>
               <w:rPr>
                 <w:lang w:val="en-US" w:eastAsia="en-US" w:bidi="en-US"/>
@@ -251,19 +249,6 @@
           <w:lang w:val="en-US" w:eastAsia="en-US" w:bidi="en-US"/>
         </w:rPr>
       </w:pPr>
-      <w:r>
-        <w:rPr>
-          <w:lang w:val="en-US" w:eastAsia="en-US" w:bidi="en-US"/>
-        </w:rPr>
-        <w:t xml:space="preserve">End of block</w:t>
-      </w:r>
-    </w:p>
-    <w:p>
-      <w:pPr>
-        <w:pStyle w:val="Normal"/>
-      </w:pPr>
-      <w:bookmarkStart w:id="1" w:name="BlockEnd_Person_Address"/>
-      <w:bookmarkEnd w:id="1"/>
     </w:p>
     <w:sectPr>
       <w:pgSz w:w="12240" w:h="4320"/>
@@ -289,6 +274,7 @@
     <w:next w:val="[Normal]"/>
     <w:qFormat/>
     <w:pPr>
+      <w:widowControl w:val="off"/>
       <w:tabs>
         <w:tab w:val="left" w:pos="1134"/>
         <w:tab w:val="left" w:pos="2268"/>

</xml_diff>